<commit_message>
update links and notebooks
</commit_message>
<xml_diff>
--- a/Labs/Thermoregulation/Thermoregulation_notebook.docx
+++ b/Labs/Thermoregulation/Thermoregulation_notebook.docx
@@ -2,6 +2,14 @@
 <file path=word/document.xml><?xml version="1.0" encoding="utf-8"?>
 <w:document xmlns:w="http://schemas.openxmlformats.org/wordprocessingml/2006/main" xmlns:m="http://schemas.openxmlformats.org/officeDocument/2006/math" xmlns:r="http://schemas.openxmlformats.org/officeDocument/2006/relationships" xmlns:o="urn:schemas-microsoft-com:office:office" xmlns:v="urn:schemas-microsoft-com:vml" xmlns:w10="urn:schemas-microsoft-com:office:word" xmlns:a="http://schemas.openxmlformats.org/drawingml/2006/main" xmlns:pic="http://schemas.openxmlformats.org/drawingml/2006/picture" xmlns:wp="http://schemas.openxmlformats.org/drawingml/2006/wordprocessingDrawing">
   <w:body>
+    <w:p>
+      <w:pPr>
+        <w:pStyle w:val="Title"/>
+      </w:pPr>
+      <w:r>
+        <w:t xml:space="preserve">Thermoregulation notebook</w:t>
+      </w:r>
+    </w:p>
     <w:bookmarkStart w:id="20" w:name="thermoregulation-notebook"/>
     <w:p>
       <w:pPr>
@@ -16,7 +24,7 @@
         <w:pStyle w:val="FirstParagraph"/>
       </w:pPr>
       <w:r>
-        <w:t xml:space="preserve">You may generate the Excel sheet as part of your group, but your analysis and answers to the question below should be your own work and in your own words.</w:t>
+        <w:t xml:space="preserve">You may work the Excel sheet as part of your group, but your analysis and answers to the questions below should be your own work and in your own words.</w:t>
       </w:r>
     </w:p>
     <w:p>
@@ -28,7 +36,7 @@
         </w:numPr>
       </w:pPr>
       <w:r>
-        <w:t xml:space="preserve">In your Excel file, put in formulae to calculate the half-life for each 30 second segment of all of the treatments (it’s one formula, then copy and paste). Calculate the mean half-life per treatment. Put those values below for the treatments you were able to complete:</w:t>
+        <w:t xml:space="preserve">In your Excel file, I have entered the formulae to calculate the half-life for each 30 second segment of all of the treatments (it’s one formula, then copy and paste). Use Excel formulae to calculate the mean half-life per treatment. Put those values below for the treatments you were able to complete:</w:t>
       </w:r>
     </w:p>
     <w:tbl>
@@ -362,7 +370,7 @@
         <w:t xml:space="preserve"> </w:t>
       </w:r>
       <w:r>
-        <w:t xml:space="preserve">treatment. Explain in your own words what happened to the mouse when you fan it using the</w:t>
+        <w:t xml:space="preserve">treatment. Explain in your own words what happened to the mouse when you fan it; use the</w:t>
       </w:r>
       <w:r>
         <w:t xml:space="preserve"> </w:t>
@@ -374,7 +382,7 @@
         <w:t xml:space="preserve"> </w:t>
       </w:r>
       <w:r>
-        <w:t xml:space="preserve">terminology popular with TV weatherpersons throughout the nation. Would forced convection have such a strong effect on the mouse’s temperature if the mouse were surrounded by an airtight insulating layer?</w:t>
+        <w:t xml:space="preserve">type terminology popular with TV weatherpersons throughout the nation. Would forced convection have such a strong effect on the mouse’s temperature if the mouse were surrounded by an airtight insulating layer?</w:t>
       </w:r>
       <w:r>
         <w:t xml:space="preserve"> </w:t>

</xml_diff>